<commit_message>
feat: all server jms config
</commit_message>
<xml_diff>
--- a/项目概述.docx
+++ b/项目概述.docx
@@ -210,11 +210,6 @@
       </w:r>
     </w:p>
     <w:p>
-      <w:pPr>
-        <w:rPr>
-          <w:rFonts w:hint="eastAsia"/>
-        </w:rPr>
-      </w:pPr>
       <w:r>
         <w:rPr>
           <w:rFonts w:hint="eastAsia"/>
@@ -226,7 +221,6 @@
       <w:pPr>
         <w:pStyle w:val="2"/>
         <w:rPr>
-          <w:rFonts w:hint="eastAsia"/>
           <w:b w:val="0"/>
           <w:bCs w:val="0"/>
         </w:rPr>
@@ -252,10 +246,10 @@
           <w:noProof/>
         </w:rPr>
         <w:drawing>
-          <wp:inline distT="0" distB="0" distL="0" distR="0" wp14:anchorId="7210F8D6" wp14:editId="55CB3F7D">
-            <wp:extent cx="5274310" cy="1961515"/>
-            <wp:effectExtent l="0" t="0" r="2540" b="635"/>
-            <wp:docPr id="4" name="图片 4"/>
+          <wp:inline distT="0" distB="0" distL="0" distR="0" wp14:anchorId="5E1DF2F6" wp14:editId="64EDB568">
+            <wp:extent cx="4275714" cy="1990725"/>
+            <wp:effectExtent l="0" t="0" r="0" b="0"/>
+            <wp:docPr id="23" name="图片 23"/>
             <wp:cNvGraphicFramePr>
               <a:graphicFrameLocks xmlns:a="http://schemas.openxmlformats.org/drawingml/2006/main" noChangeAspect="1"/>
             </wp:cNvGraphicFramePr>
@@ -275,7 +269,7 @@
                   <pic:spPr>
                     <a:xfrm>
                       <a:off x="0" y="0"/>
-                      <a:ext cx="5274310" cy="1961515"/>
+                      <a:ext cx="4319503" cy="2011113"/>
                     </a:xfrm>
                     <a:prstGeom prst="rect">
                       <a:avLst/>
@@ -290,44 +284,36 @@
     </w:p>
     <w:p>
       <w:pPr>
+        <w:pStyle w:val="2"/>
+        <w:rPr>
+          <w:b w:val="0"/>
+          <w:bCs w:val="0"/>
+        </w:rPr>
+      </w:pPr>
+      <w:r>
+        <w:rPr>
+          <w:rFonts w:hint="eastAsia"/>
+          <w:b w:val="0"/>
+          <w:bCs w:val="0"/>
+        </w:rPr>
+        <w:t>具体模型设计：</w:t>
+      </w:r>
+    </w:p>
+    <w:p>
+      <w:pPr>
         <w:rPr>
           <w:noProof/>
         </w:rPr>
       </w:pPr>
-    </w:p>
-    <w:p>
-      <w:pPr>
-        <w:pStyle w:val="2"/>
-        <w:rPr>
-          <w:b w:val="0"/>
-          <w:bCs w:val="0"/>
-        </w:rPr>
-      </w:pPr>
-      <w:r>
-        <w:rPr>
-          <w:rFonts w:hint="eastAsia"/>
-          <w:b w:val="0"/>
-          <w:bCs w:val="0"/>
-        </w:rPr>
-        <w:t>商品表</w:t>
-      </w:r>
-    </w:p>
-    <w:p>
-      <w:pPr>
-        <w:rPr>
-          <w:b/>
-          <w:bCs/>
-        </w:rPr>
-      </w:pPr>
       <w:r>
         <w:rPr>
           <w:noProof/>
         </w:rPr>
         <w:drawing>
-          <wp:inline distT="0" distB="0" distL="0" distR="0" wp14:anchorId="324CE82D" wp14:editId="6289E48D">
-            <wp:extent cx="5274310" cy="1501775"/>
-            <wp:effectExtent l="0" t="0" r="2540" b="3175"/>
-            <wp:docPr id="7" name="图片 7"/>
+          <wp:inline distT="0" distB="0" distL="0" distR="0" wp14:anchorId="2A71BC3D" wp14:editId="12769AE5">
+            <wp:extent cx="5274310" cy="3582670"/>
+            <wp:effectExtent l="0" t="0" r="2540" b="0"/>
+            <wp:docPr id="22" name="图片 22"/>
             <wp:cNvGraphicFramePr>
               <a:graphicFrameLocks xmlns:a="http://schemas.openxmlformats.org/drawingml/2006/main" noChangeAspect="1"/>
             </wp:cNvGraphicFramePr>
@@ -347,7 +333,7 @@
                   <pic:spPr>
                     <a:xfrm>
                       <a:off x="0" y="0"/>
-                      <a:ext cx="5274310" cy="1501775"/>
+                      <a:ext cx="5274310" cy="3582670"/>
                     </a:xfrm>
                     <a:prstGeom prst="rect">
                       <a:avLst/>
@@ -375,14 +361,13 @@
           <w:bCs w:val="0"/>
         </w:rPr>
         <w:lastRenderedPageBreak/>
-        <w:t>类目表</w:t>
-      </w:r>
-    </w:p>
-    <w:p>
-      <w:pPr>
-        <w:rPr>
-          <w:b/>
-          <w:bCs/>
+        <w:t>商品表</w:t>
+      </w:r>
+    </w:p>
+    <w:p>
+      <w:pPr>
+        <w:rPr>
+          <w:rFonts w:hint="eastAsia"/>
         </w:rPr>
       </w:pPr>
       <w:r>
@@ -390,10 +375,10 @@
           <w:noProof/>
         </w:rPr>
         <w:drawing>
-          <wp:inline distT="0" distB="0" distL="0" distR="0" wp14:anchorId="181C2614" wp14:editId="0AED8637">
-            <wp:extent cx="4438095" cy="2447619"/>
-            <wp:effectExtent l="0" t="0" r="635" b="0"/>
-            <wp:docPr id="8" name="图片 8"/>
+          <wp:inline distT="0" distB="0" distL="0" distR="0" wp14:anchorId="4863BD90" wp14:editId="7D757D10">
+            <wp:extent cx="5274310" cy="1501775"/>
+            <wp:effectExtent l="0" t="0" r="2540" b="3175"/>
+            <wp:docPr id="7" name="图片 7"/>
             <wp:cNvGraphicFramePr>
               <a:graphicFrameLocks xmlns:a="http://schemas.openxmlformats.org/drawingml/2006/main" noChangeAspect="1"/>
             </wp:cNvGraphicFramePr>
@@ -413,7 +398,7 @@
                   <pic:spPr>
                     <a:xfrm>
                       <a:off x="0" y="0"/>
-                      <a:ext cx="4438095" cy="2447619"/>
+                      <a:ext cx="5274310" cy="1501775"/>
                     </a:xfrm>
                     <a:prstGeom prst="rect">
                       <a:avLst/>
@@ -429,6 +414,43 @@
     <w:p>
       <w:pPr>
         <w:rPr>
+          <w:rFonts w:hint="eastAsia"/>
+        </w:rPr>
+      </w:pPr>
+      <w:r>
+        <w:rPr>
+          <w:rFonts w:hint="eastAsia"/>
+        </w:rPr>
+        <w:t>本项目中的版权交易个人理解用不到库存</w:t>
+      </w:r>
+      <w:r>
+        <w:rPr>
+          <w:rFonts w:hint="eastAsia"/>
+        </w:rPr>
+        <w:t>，</w:t>
+      </w:r>
+      <w:r>
+        <w:rPr>
+          <w:rFonts w:hint="eastAsia"/>
+        </w:rPr>
+        <w:t>为方便以后的业务拓展，商品表中预留了库存字段，但实际上</w:t>
+      </w:r>
+      <w:r>
+        <w:rPr>
+          <w:rFonts w:hint="eastAsia"/>
+        </w:rPr>
+        <w:t>没用到</w:t>
+      </w:r>
+      <w:r>
+        <w:rPr>
+          <w:rFonts w:hint="eastAsia"/>
+        </w:rPr>
+        <w:t>。</w:t>
+      </w:r>
+    </w:p>
+    <w:p>
+      <w:pPr>
+        <w:rPr>
           <w:b/>
           <w:bCs/>
         </w:rPr>
@@ -448,14 +470,13 @@
           <w:b w:val="0"/>
           <w:bCs w:val="0"/>
         </w:rPr>
-        <w:t>订单主表</w:t>
-      </w:r>
-    </w:p>
-    <w:p>
-      <w:pPr>
-        <w:rPr>
-          <w:b/>
-          <w:bCs/>
+        <w:t>商品锁表</w:t>
+      </w:r>
+    </w:p>
+    <w:p>
+      <w:pPr>
+        <w:rPr>
+          <w:rFonts w:hint="eastAsia"/>
         </w:rPr>
       </w:pPr>
       <w:r>
@@ -463,10 +484,10 @@
           <w:noProof/>
         </w:rPr>
         <w:drawing>
-          <wp:inline distT="0" distB="0" distL="0" distR="0" wp14:anchorId="704C4240" wp14:editId="18745C6B">
-            <wp:extent cx="5274310" cy="1757680"/>
-            <wp:effectExtent l="0" t="0" r="2540" b="0"/>
-            <wp:docPr id="10" name="图片 10"/>
+          <wp:inline distT="0" distB="0" distL="0" distR="0" wp14:anchorId="167C92E3" wp14:editId="441BDE7D">
+            <wp:extent cx="5180952" cy="1666667"/>
+            <wp:effectExtent l="0" t="0" r="1270" b="0"/>
+            <wp:docPr id="21" name="图片 21"/>
             <wp:cNvGraphicFramePr>
               <a:graphicFrameLocks xmlns:a="http://schemas.openxmlformats.org/drawingml/2006/main" noChangeAspect="1"/>
             </wp:cNvGraphicFramePr>
@@ -486,7 +507,7 @@
                   <pic:spPr>
                     <a:xfrm>
                       <a:off x="0" y="0"/>
-                      <a:ext cx="5274310" cy="1757680"/>
+                      <a:ext cx="5180952" cy="1666667"/>
                     </a:xfrm>
                     <a:prstGeom prst="rect">
                       <a:avLst/>
@@ -500,8 +521,71 @@
       </w:r>
     </w:p>
     <w:p>
-      <w:pPr>
-        <w:rPr>
+      <w:r>
+        <w:rPr>
+          <w:rFonts w:hint="eastAsia"/>
+        </w:rPr>
+        <w:t>同一个版权商品同一个手机号只能购买一次，此表在商品id和phone之间建立了唯一约束，</w:t>
+      </w:r>
+      <w:r>
+        <w:rPr>
+          <w:rFonts w:hint="eastAsia"/>
+        </w:rPr>
+        <w:t>有几个好处：</w:t>
+      </w:r>
+      <w:r>
+        <w:br/>
+        <w:t>1</w:t>
+      </w:r>
+      <w:r>
+        <w:rPr>
+          <w:rFonts w:hint="eastAsia"/>
+        </w:rPr>
+        <w:t>、</w:t>
+      </w:r>
+      <w:r>
+        <w:rPr>
+          <w:rFonts w:hint="eastAsia"/>
+        </w:rPr>
+        <w:t>分布式架构下锁商品</w:t>
+      </w:r>
+      <w:r>
+        <w:br/>
+        <w:t>2</w:t>
+      </w:r>
+      <w:r>
+        <w:rPr>
+          <w:rFonts w:hint="eastAsia"/>
+        </w:rPr>
+        <w:t>、</w:t>
+      </w:r>
+      <w:r>
+        <w:rPr>
+          <w:rFonts w:hint="eastAsia"/>
+        </w:rPr>
+        <w:t>避免表单的重复提交</w:t>
+      </w:r>
+    </w:p>
+    <w:p>
+      <w:pPr>
+        <w:rPr>
+          <w:rFonts w:hint="eastAsia"/>
+        </w:rPr>
+      </w:pPr>
+      <w:r>
+        <w:t>3</w:t>
+      </w:r>
+      <w:r>
+        <w:rPr>
+          <w:rFonts w:hint="eastAsia"/>
+        </w:rPr>
+        <w:t>、避免版权的重复消费</w:t>
+      </w:r>
+    </w:p>
+    <w:p>
+      <w:pPr>
+        <w:rPr>
+          <w:rFonts w:hint="eastAsia"/>
           <w:b/>
           <w:bCs/>
         </w:rPr>
@@ -521,7 +605,8 @@
           <w:b w:val="0"/>
           <w:bCs w:val="0"/>
         </w:rPr>
-        <w:t>订单详情表</w:t>
+        <w:lastRenderedPageBreak/>
+        <w:t>类目表</w:t>
       </w:r>
     </w:p>
     <w:p>
@@ -536,10 +621,10 @@
           <w:noProof/>
         </w:rPr>
         <w:drawing>
-          <wp:inline distT="0" distB="0" distL="0" distR="0" wp14:anchorId="2E38EE0C" wp14:editId="5BAC629A">
-            <wp:extent cx="5274310" cy="1546860"/>
-            <wp:effectExtent l="0" t="0" r="2540" b="0"/>
-            <wp:docPr id="11" name="图片 11"/>
+          <wp:inline distT="0" distB="0" distL="0" distR="0" wp14:anchorId="181C2614" wp14:editId="0AED8637">
+            <wp:extent cx="4438095" cy="2447619"/>
+            <wp:effectExtent l="0" t="0" r="635" b="0"/>
+            <wp:docPr id="8" name="图片 8"/>
             <wp:cNvGraphicFramePr>
               <a:graphicFrameLocks xmlns:a="http://schemas.openxmlformats.org/drawingml/2006/main" noChangeAspect="1"/>
             </wp:cNvGraphicFramePr>
@@ -559,7 +644,7 @@
                   <pic:spPr>
                     <a:xfrm>
                       <a:off x="0" y="0"/>
-                      <a:ext cx="5274310" cy="1546860"/>
+                      <a:ext cx="4438095" cy="2447619"/>
                     </a:xfrm>
                     <a:prstGeom prst="rect">
                       <a:avLst/>
@@ -574,6 +659,14 @@
     </w:p>
     <w:p>
       <w:pPr>
+        <w:rPr>
+          <w:b/>
+          <w:bCs/>
+        </w:rPr>
+      </w:pPr>
+    </w:p>
+    <w:p>
+      <w:pPr>
         <w:pStyle w:val="2"/>
         <w:rPr>
           <w:b w:val="0"/>
@@ -586,16 +679,13 @@
           <w:b w:val="0"/>
           <w:bCs w:val="0"/>
         </w:rPr>
-        <w:lastRenderedPageBreak/>
-        <w:t>具体模型设计：</w:t>
-      </w:r>
-    </w:p>
-    <w:p>
-      <w:pPr>
-        <w:rPr>
-          <w:rFonts w:hint="eastAsia"/>
-          <w:b/>
-          <w:bCs/>
+        <w:t>订单主表</w:t>
+      </w:r>
+    </w:p>
+    <w:p>
+      <w:pPr>
+        <w:rPr>
+          <w:rFonts w:hint="eastAsia"/>
         </w:rPr>
       </w:pPr>
       <w:r>
@@ -603,10 +693,10 @@
           <w:noProof/>
         </w:rPr>
         <w:drawing>
-          <wp:inline distT="0" distB="0" distL="0" distR="0" wp14:anchorId="0A3712B6" wp14:editId="7DD57919">
-            <wp:extent cx="5274310" cy="3408680"/>
-            <wp:effectExtent l="0" t="0" r="2540" b="1270"/>
-            <wp:docPr id="9" name="图片 9"/>
+          <wp:inline distT="0" distB="0" distL="0" distR="0" wp14:anchorId="70D0BFA8" wp14:editId="2E031389">
+            <wp:extent cx="5274310" cy="1710690"/>
+            <wp:effectExtent l="0" t="0" r="2540" b="3810"/>
+            <wp:docPr id="14" name="图片 14"/>
             <wp:cNvGraphicFramePr>
               <a:graphicFrameLocks xmlns:a="http://schemas.openxmlformats.org/drawingml/2006/main" noChangeAspect="1"/>
             </wp:cNvGraphicFramePr>
@@ -626,7 +716,7 @@
                   <pic:spPr>
                     <a:xfrm>
                       <a:off x="0" y="0"/>
-                      <a:ext cx="5274310" cy="3408680"/>
+                      <a:ext cx="5274310" cy="1710690"/>
                     </a:xfrm>
                     <a:prstGeom prst="rect">
                       <a:avLst/>
@@ -640,64 +730,76 @@
       </w:r>
     </w:p>
     <w:p>
-      <w:pPr>
-        <w:rPr>
-          <w:b/>
-          <w:bCs/>
-        </w:rPr>
-      </w:pPr>
-    </w:p>
-    <w:p>
-      <w:pPr>
-        <w:rPr>
-          <w:b/>
-          <w:bCs/>
-        </w:rPr>
-      </w:pPr>
-    </w:p>
-    <w:p>
-      <w:pPr>
-        <w:pStyle w:val="1"/>
-        <w:rPr>
-          <w:b w:val="0"/>
-          <w:bCs w:val="0"/>
-          <w:sz w:val="30"/>
-          <w:szCs w:val="30"/>
-        </w:rPr>
-      </w:pPr>
-      <w:r>
-        <w:rPr>
-          <w:rFonts w:hint="eastAsia"/>
-          <w:b w:val="0"/>
-          <w:bCs w:val="0"/>
-          <w:sz w:val="30"/>
-          <w:szCs w:val="30"/>
+      <w:r>
+        <w:rPr>
+          <w:rFonts w:hint="eastAsia"/>
+        </w:rPr>
+        <w:t>此表没有按照第三范式严格设计，买家相关的应该只需要存储买家id就可以，</w:t>
+      </w:r>
+      <w:r>
+        <w:rPr>
+          <w:rFonts w:hint="eastAsia"/>
+        </w:rPr>
+        <w:t>但是出于在时间和空间上的考量，空间换时间，所以选择这样设计</w:t>
+      </w:r>
+    </w:p>
+    <w:p>
+      <w:pPr>
+        <w:rPr>
+          <w:rFonts w:hint="eastAsia"/>
+        </w:rPr>
+      </w:pPr>
+    </w:p>
+    <w:p>
+      <w:pPr>
+        <w:rPr>
+          <w:rFonts w:hint="eastAsia"/>
+          <w:b/>
+          <w:bCs/>
+        </w:rPr>
+      </w:pPr>
+    </w:p>
+    <w:p>
+      <w:pPr>
+        <w:rPr>
+          <w:b/>
+          <w:bCs/>
+        </w:rPr>
+      </w:pPr>
+    </w:p>
+    <w:p>
+      <w:pPr>
+        <w:pStyle w:val="2"/>
+        <w:rPr>
+          <w:b w:val="0"/>
+          <w:bCs w:val="0"/>
+        </w:rPr>
+      </w:pPr>
+      <w:r>
+        <w:rPr>
+          <w:rFonts w:hint="eastAsia"/>
+          <w:b w:val="0"/>
+          <w:bCs w:val="0"/>
         </w:rPr>
         <w:lastRenderedPageBreak/>
-        <w:t>架构设计</w:t>
-      </w:r>
-    </w:p>
-    <w:p>
-      <w:pPr>
-        <w:pStyle w:val="2"/>
-      </w:pPr>
-      <w:r>
-        <w:rPr>
-          <w:rFonts w:hint="eastAsia"/>
-        </w:rPr>
-        <w:t>项目架构图</w:t>
-      </w:r>
-    </w:p>
-    <w:p>
+        <w:t>订单详情表</w:t>
+      </w:r>
+    </w:p>
+    <w:p>
+      <w:pPr>
+        <w:rPr>
+          <w:rFonts w:hint="eastAsia"/>
+        </w:rPr>
+      </w:pPr>
       <w:r>
         <w:rPr>
           <w:noProof/>
         </w:rPr>
         <w:drawing>
-          <wp:inline distT="0" distB="0" distL="0" distR="0" wp14:anchorId="384C62D9" wp14:editId="36D993FE">
-            <wp:extent cx="5274310" cy="3315335"/>
-            <wp:effectExtent l="0" t="0" r="2540" b="0"/>
-            <wp:docPr id="15" name="图片 15"/>
+          <wp:inline distT="0" distB="0" distL="0" distR="0" wp14:anchorId="2D3A6AEF" wp14:editId="1AB8E37C">
+            <wp:extent cx="5274310" cy="1840230"/>
+            <wp:effectExtent l="0" t="0" r="2540" b="7620"/>
+            <wp:docPr id="19" name="图片 19"/>
             <wp:cNvGraphicFramePr>
               <a:graphicFrameLocks xmlns:a="http://schemas.openxmlformats.org/drawingml/2006/main" noChangeAspect="1"/>
             </wp:cNvGraphicFramePr>
@@ -717,7 +819,7 @@
                   <pic:spPr>
                     <a:xfrm>
                       <a:off x="0" y="0"/>
-                      <a:ext cx="5274310" cy="3315335"/>
+                      <a:ext cx="5274310" cy="1840230"/>
                     </a:xfrm>
                     <a:prstGeom prst="rect">
                       <a:avLst/>
@@ -730,146 +832,112 @@
         </w:drawing>
       </w:r>
     </w:p>
-    <w:p/>
-    <w:p>
-      <w:r>
-        <w:rPr>
-          <w:rFonts w:hint="eastAsia"/>
-        </w:rPr>
-        <w:t>本项目分为后台管理和前台应用：</w:t>
-      </w:r>
-    </w:p>
-    <w:p>
-      <w:r>
-        <w:rPr>
-          <w:rFonts w:hint="eastAsia"/>
-          <w:b/>
-          <w:bCs/>
-        </w:rPr>
-        <w:t>后台管理</w:t>
-      </w:r>
-      <w:r>
-        <w:rPr>
-          <w:rFonts w:hint="eastAsia"/>
-        </w:rPr>
-        <w:t>：主要针对卖家端对版权商品进行管理，后端使用springboot开发单体应用，前端使用v</w:t>
-      </w:r>
-      <w:r>
-        <w:t>ue</w:t>
-      </w:r>
-      <w:r>
-        <w:rPr>
-          <w:rFonts w:hint="eastAsia"/>
-        </w:rPr>
-        <w:t>技术栈做操作页面</w:t>
-      </w:r>
-    </w:p>
-    <w:p>
-      <w:r>
-        <w:rPr>
-          <w:rFonts w:hint="eastAsia"/>
-          <w:b/>
-          <w:bCs/>
-        </w:rPr>
-        <w:t>前台应用</w:t>
-      </w:r>
-      <w:r>
-        <w:rPr>
-          <w:rFonts w:hint="eastAsia"/>
-        </w:rPr>
-        <w:t>：主要针对买家端对版权商品进行浏览跟购买交易，后端使用s</w:t>
-      </w:r>
-      <w:r>
-        <w:t>pringCloud</w:t>
-      </w:r>
-      <w:r>
-        <w:rPr>
-          <w:rFonts w:hint="eastAsia"/>
-        </w:rPr>
-        <w:t>开发微服务分布式应用，前端使用react技术栈做操作页面</w:t>
-      </w:r>
-    </w:p>
-    <w:p>
-      <w:r>
-        <w:rPr>
-          <w:rFonts w:hint="eastAsia"/>
-          <w:b/>
-          <w:bCs/>
-        </w:rPr>
-        <w:t>数据库</w:t>
-      </w:r>
-      <w:r>
-        <w:rPr>
-          <w:rFonts w:hint="eastAsia"/>
-        </w:rPr>
-        <w:t>：通常来说，微服务里的其中一个拆分就是数据拆分，本项目中暂且不考虑数据库拆分和主从集群，所有数据都存储在一个数据库实例里</w:t>
-      </w:r>
-    </w:p>
-    <w:p>
-      <w:pPr>
-        <w:rPr>
-          <w:rFonts w:hint="eastAsia"/>
-        </w:rPr>
-      </w:pPr>
-      <w:r>
-        <w:rPr>
-          <w:b/>
-          <w:bCs/>
-        </w:rPr>
-        <w:t>Nginx</w:t>
-      </w:r>
-      <w:r>
-        <w:t xml:space="preserve">: </w:t>
-      </w:r>
-      <w:r>
-        <w:rPr>
-          <w:rFonts w:hint="eastAsia"/>
-        </w:rPr>
-        <w:t>通常前端应用也需要使用类似k</w:t>
-      </w:r>
-      <w:r>
-        <w:t>eepalive</w:t>
-      </w:r>
-      <w:r>
-        <w:rPr>
-          <w:rFonts w:hint="eastAsia"/>
-        </w:rPr>
-        <w:t>的东西做的前端应用高可用，本项目里也暂且不考虑</w:t>
-      </w:r>
-    </w:p>
-    <w:p>
-      <w:pPr>
-        <w:pStyle w:val="2"/>
-        <w:rPr>
-          <w:rFonts w:hint="eastAsia"/>
-        </w:rPr>
-      </w:pPr>
-      <w:r>
-        <w:rPr>
-          <w:rFonts w:hint="eastAsia"/>
-        </w:rPr>
-        <w:lastRenderedPageBreak/>
-        <w:t>后端微服务架构图</w:t>
-      </w:r>
-    </w:p>
-    <w:p>
-      <w:pPr>
-        <w:rPr>
-          <w:b/>
-          <w:bCs/>
+    <w:p>
+      <w:r>
+        <w:rPr>
+          <w:rFonts w:hint="eastAsia"/>
+        </w:rPr>
+        <w:t>此表没有按照第三范式设计，商品相关的应该只需要存储商品id，但是出于在时间和空间上的考量，空间换时间，所以选择这样设计</w:t>
+      </w:r>
+    </w:p>
+    <w:p>
+      <w:r>
+        <w:rPr>
+          <w:rFonts w:hint="eastAsia"/>
+        </w:rPr>
+        <w:t>在phone和商品id间建立唯一约束，主要用于防止同一个用户对同一个版权进行重复交易</w:t>
+      </w:r>
+    </w:p>
+    <w:p>
+      <w:pPr>
+        <w:rPr>
+          <w:rFonts w:hint="eastAsia"/>
+        </w:rPr>
+      </w:pPr>
+      <w:r>
+        <w:rPr>
+          <w:rFonts w:hint="eastAsia"/>
+        </w:rPr>
+        <w:t>此表中的商品数量针对版权交易中的场景均为1</w:t>
+      </w:r>
+    </w:p>
+    <w:p>
+      <w:pPr>
+        <w:rPr>
+          <w:rFonts w:hint="eastAsia"/>
+          <w:b/>
+          <w:bCs/>
+        </w:rPr>
+      </w:pPr>
+    </w:p>
+    <w:p>
+      <w:pPr>
+        <w:rPr>
+          <w:rFonts w:hint="eastAsia"/>
+          <w:b/>
+          <w:bCs/>
+        </w:rPr>
+      </w:pPr>
+    </w:p>
+    <w:p>
+      <w:pPr>
+        <w:rPr>
+          <w:b/>
+          <w:bCs/>
+        </w:rPr>
+      </w:pPr>
+    </w:p>
+    <w:p>
+      <w:pPr>
+        <w:rPr>
+          <w:b/>
+          <w:bCs/>
+        </w:rPr>
+      </w:pPr>
+    </w:p>
+    <w:p>
+      <w:pPr>
+        <w:pStyle w:val="1"/>
+        <w:rPr>
+          <w:b w:val="0"/>
+          <w:bCs w:val="0"/>
           <w:sz w:val="30"/>
           <w:szCs w:val="30"/>
         </w:rPr>
       </w:pPr>
       <w:r>
         <w:rPr>
+          <w:rFonts w:hint="eastAsia"/>
+          <w:b w:val="0"/>
+          <w:bCs w:val="0"/>
+          <w:sz w:val="30"/>
+          <w:szCs w:val="30"/>
+        </w:rPr>
+        <w:lastRenderedPageBreak/>
+        <w:t>架构设计</w:t>
+      </w:r>
+    </w:p>
+    <w:p>
+      <w:pPr>
+        <w:pStyle w:val="2"/>
+      </w:pPr>
+      <w:r>
+        <w:rPr>
+          <w:rFonts w:hint="eastAsia"/>
+        </w:rPr>
+        <w:t>项目架构图</w:t>
+      </w:r>
+    </w:p>
+    <w:p>
+      <w:r>
+        <w:rPr>
           <w:noProof/>
         </w:rPr>
         <w:drawing>
-          <wp:inline distT="0" distB="0" distL="0" distR="0" wp14:anchorId="16AAAF82" wp14:editId="207C2F1D">
-            <wp:extent cx="5274310" cy="3718560"/>
+          <wp:inline distT="0" distB="0" distL="0" distR="0" wp14:anchorId="384C62D9" wp14:editId="36D993FE">
+            <wp:extent cx="5274310" cy="3315335"/>
             <wp:effectExtent l="0" t="0" r="2540" b="0"/>
-            <wp:docPr id="13" name="图片 13"/>
+            <wp:docPr id="15" name="图片 15"/>
             <wp:cNvGraphicFramePr>
               <a:graphicFrameLocks xmlns:a="http://schemas.openxmlformats.org/drawingml/2006/main" noChangeAspect="1"/>
             </wp:cNvGraphicFramePr>
@@ -889,7 +957,7 @@
                   <pic:spPr>
                     <a:xfrm>
                       <a:off x="0" y="0"/>
-                      <a:ext cx="5274310" cy="3718560"/>
+                      <a:ext cx="5274310" cy="3315335"/>
                     </a:xfrm>
                     <a:prstGeom prst="rect">
                       <a:avLst/>
@@ -902,309 +970,138 @@
         </w:drawing>
       </w:r>
     </w:p>
-    <w:p>
-      <w:pPr>
-        <w:rPr>
-          <w:szCs w:val="21"/>
-        </w:rPr>
-      </w:pPr>
-      <w:r>
-        <w:rPr>
-          <w:rFonts w:hint="eastAsia"/>
-          <w:b/>
-          <w:bCs/>
-          <w:szCs w:val="21"/>
-        </w:rPr>
-        <w:t>Z</w:t>
-      </w:r>
-      <w:r>
-        <w:rPr>
-          <w:b/>
-          <w:bCs/>
-          <w:szCs w:val="21"/>
-        </w:rPr>
-        <w:t>UUL</w:t>
-      </w:r>
-      <w:r>
-        <w:rPr>
-          <w:rFonts w:hint="eastAsia"/>
-          <w:b/>
-          <w:bCs/>
-          <w:szCs w:val="21"/>
-        </w:rPr>
-        <w:t>网关</w:t>
-      </w:r>
-      <w:r>
-        <w:rPr>
-          <w:rFonts w:hint="eastAsia"/>
-          <w:szCs w:val="21"/>
-        </w:rPr>
-        <w:t>：提供统一访问入口控制、使用限流算法对访问浏览进行控制、跨域设置、访问权限控制</w:t>
-      </w:r>
-      <w:r>
-        <w:rPr>
-          <w:rFonts w:hint="eastAsia"/>
-          <w:szCs w:val="21"/>
-        </w:rPr>
-        <w:t>（也可集成z</w:t>
-      </w:r>
-      <w:r>
-        <w:rPr>
-          <w:szCs w:val="21"/>
-        </w:rPr>
-        <w:t>ipkin</w:t>
-      </w:r>
-      <w:r>
-        <w:rPr>
-          <w:rFonts w:hint="eastAsia"/>
-          <w:szCs w:val="21"/>
-        </w:rPr>
-        <w:t>进行链路追踪，本项目暂且不集成）</w:t>
-      </w:r>
-    </w:p>
-    <w:p>
-      <w:pPr>
-        <w:rPr>
-          <w:szCs w:val="21"/>
-        </w:rPr>
-      </w:pPr>
-      <w:r>
-        <w:rPr>
-          <w:rFonts w:hint="eastAsia"/>
-          <w:b/>
-          <w:bCs/>
-          <w:szCs w:val="21"/>
-        </w:rPr>
-        <w:t>E</w:t>
-      </w:r>
-      <w:r>
-        <w:rPr>
-          <w:b/>
-          <w:bCs/>
-          <w:szCs w:val="21"/>
-        </w:rPr>
-        <w:t>ureka</w:t>
-      </w:r>
-      <w:r>
-        <w:rPr>
-          <w:rFonts w:hint="eastAsia"/>
-          <w:szCs w:val="21"/>
-        </w:rPr>
-        <w:t>：服务注册与发现，是的业务服务只需关心业务本身逻辑，无需关心目标服务的获取，使得每个服务都可多示例部署</w:t>
-      </w:r>
-    </w:p>
-    <w:p>
-      <w:pPr>
-        <w:rPr>
-          <w:szCs w:val="21"/>
-        </w:rPr>
-      </w:pPr>
-      <w:r>
-        <w:rPr>
-          <w:rFonts w:hint="eastAsia"/>
-          <w:b/>
-          <w:bCs/>
-          <w:szCs w:val="21"/>
-        </w:rPr>
-        <w:t>C</w:t>
-      </w:r>
-      <w:r>
-        <w:rPr>
-          <w:b/>
-          <w:bCs/>
-          <w:szCs w:val="21"/>
-        </w:rPr>
-        <w:t>onfig Server</w:t>
-      </w:r>
-      <w:r>
-        <w:rPr>
-          <w:szCs w:val="21"/>
-        </w:rPr>
+    <w:p/>
+    <w:p>
+      <w:r>
+        <w:rPr>
+          <w:rFonts w:hint="eastAsia"/>
+        </w:rPr>
+        <w:t>本项目分为后台管理和前台应用：</w:t>
+      </w:r>
+    </w:p>
+    <w:p>
+      <w:r>
+        <w:rPr>
+          <w:rFonts w:hint="eastAsia"/>
+          <w:b/>
+          <w:bCs/>
+        </w:rPr>
+        <w:t>后台管理</w:t>
+      </w:r>
+      <w:r>
+        <w:rPr>
+          <w:rFonts w:hint="eastAsia"/>
+        </w:rPr>
+        <w:t>：主要针对卖家端对版权商品进行管理，后端使用springboot开发单体应用，前端使用v</w:t>
+      </w:r>
+      <w:r>
+        <w:t>ue</w:t>
+      </w:r>
+      <w:r>
+        <w:rPr>
+          <w:rFonts w:hint="eastAsia"/>
+        </w:rPr>
+        <w:t>技术栈做操作页面</w:t>
+      </w:r>
+    </w:p>
+    <w:p>
+      <w:r>
+        <w:rPr>
+          <w:rFonts w:hint="eastAsia"/>
+          <w:b/>
+          <w:bCs/>
+        </w:rPr>
+        <w:t>前台应用</w:t>
+      </w:r>
+      <w:r>
+        <w:rPr>
+          <w:rFonts w:hint="eastAsia"/>
+        </w:rPr>
+        <w:t>：主要针对买家端对版权商品进行浏览跟购买交易，后端使用s</w:t>
+      </w:r>
+      <w:r>
+        <w:t>pringCloud</w:t>
+      </w:r>
+      <w:r>
+        <w:rPr>
+          <w:rFonts w:hint="eastAsia"/>
+        </w:rPr>
+        <w:t>开发微服务分布式应用，前端使用react技术栈做操作页面</w:t>
+      </w:r>
+    </w:p>
+    <w:p>
+      <w:r>
+        <w:rPr>
+          <w:rFonts w:hint="eastAsia"/>
+          <w:b/>
+          <w:bCs/>
+        </w:rPr>
+        <w:t>数据库</w:t>
+      </w:r>
+      <w:r>
+        <w:rPr>
+          <w:rFonts w:hint="eastAsia"/>
+        </w:rPr>
+        <w:t>：通常来说，微服务里的其中一个拆分就是数据拆分，本项目中暂且不考虑数据库拆分和主从集群，所有数据都存储在一个数据库实例里</w:t>
+      </w:r>
+    </w:p>
+    <w:p>
+      <w:r>
+        <w:rPr>
+          <w:b/>
+          <w:bCs/>
+        </w:rPr>
+        <w:t>Nginx</w:t>
+      </w:r>
+      <w:r>
         <w:t xml:space="preserve">: </w:t>
       </w:r>
       <w:r>
         <w:rPr>
           <w:rFonts w:hint="eastAsia"/>
-          <w:szCs w:val="21"/>
-        </w:rPr>
-        <w:t>统一配置中心，使得修改配置文件无需重启实例，无缝修改</w:t>
-      </w:r>
-    </w:p>
-    <w:p>
-      <w:pPr>
-        <w:rPr>
-          <w:szCs w:val="21"/>
-        </w:rPr>
-      </w:pPr>
-      <w:r>
-        <w:rPr>
-          <w:rFonts w:hint="eastAsia"/>
-          <w:b/>
-          <w:bCs/>
-          <w:szCs w:val="21"/>
-        </w:rPr>
-        <w:t>F</w:t>
-      </w:r>
-      <w:r>
-        <w:rPr>
-          <w:b/>
-          <w:bCs/>
-          <w:szCs w:val="21"/>
-        </w:rPr>
-        <w:t>eign Client</w:t>
-      </w:r>
-      <w:r>
-        <w:rPr>
-          <w:rFonts w:hint="eastAsia"/>
-          <w:szCs w:val="21"/>
-        </w:rPr>
-        <w:t>：自动集成负载均衡策略，改变传统的http请求方式，其中再集成降级与熔断机制，给与用户友好提示</w:t>
-      </w:r>
-    </w:p>
-    <w:p>
-      <w:pPr>
-        <w:rPr>
-          <w:szCs w:val="21"/>
-        </w:rPr>
-      </w:pPr>
-      <w:r>
-        <w:rPr>
-          <w:rFonts w:hint="eastAsia"/>
-          <w:szCs w:val="21"/>
-        </w:rPr>
-        <w:t>其余各服务都根据业务独立划分成单独的服务，为的就是当业务量扩大时，方便横向扩展和独立维护</w:t>
-      </w:r>
-    </w:p>
-    <w:p>
-      <w:pPr>
-        <w:rPr>
-          <w:rFonts w:hint="eastAsia"/>
-          <w:szCs w:val="21"/>
-        </w:rPr>
-      </w:pPr>
-      <w:r>
-        <w:rPr>
-          <w:rFonts w:hint="eastAsia"/>
-          <w:b/>
-          <w:bCs/>
-          <w:szCs w:val="21"/>
-        </w:rPr>
-        <w:t>P</w:t>
-      </w:r>
-      <w:r>
-        <w:rPr>
-          <w:b/>
-          <w:bCs/>
-          <w:szCs w:val="21"/>
-        </w:rPr>
-        <w:t>ayService</w:t>
-      </w:r>
-      <w:r>
-        <w:rPr>
-          <w:rFonts w:hint="eastAsia"/>
-          <w:szCs w:val="21"/>
-        </w:rPr>
-        <w:t>：正常来说支付服务应该如上图架构所示单独拆分出来，因为这个体系可以做到很大，比如里面又分微信支付，支付宝支付，银联支付等，而且还应该有支付日志，支付记录等，</w:t>
-      </w:r>
-      <w:r>
-        <w:rPr>
-          <w:rFonts w:hint="eastAsia"/>
-          <w:color w:val="FF0000"/>
-          <w:szCs w:val="21"/>
-        </w:rPr>
-        <w:t>这些在本项目中</w:t>
-      </w:r>
-      <w:r>
-        <w:rPr>
-          <w:rFonts w:hint="eastAsia"/>
-          <w:color w:val="FF0000"/>
-          <w:szCs w:val="21"/>
-        </w:rPr>
-        <w:t>将</w:t>
-      </w:r>
-      <w:r>
-        <w:rPr>
-          <w:rFonts w:hint="eastAsia"/>
-          <w:color w:val="FF0000"/>
-          <w:szCs w:val="21"/>
-        </w:rPr>
-        <w:t>不做考虑，本项目的支付是直接在用户表里扣除余额</w:t>
-      </w:r>
-      <w:r>
-        <w:rPr>
-          <w:rFonts w:hint="eastAsia"/>
-          <w:color w:val="FF0000"/>
-          <w:szCs w:val="21"/>
-        </w:rPr>
-        <w:t>，所以直接放在U</w:t>
-      </w:r>
-      <w:r>
-        <w:rPr>
-          <w:color w:val="FF0000"/>
-          <w:szCs w:val="21"/>
-        </w:rPr>
-        <w:t>serService</w:t>
-      </w:r>
-      <w:r>
-        <w:rPr>
-          <w:rFonts w:hint="eastAsia"/>
-          <w:color w:val="FF0000"/>
-          <w:szCs w:val="21"/>
-        </w:rPr>
-        <w:t>服务里</w:t>
+        </w:rPr>
+        <w:t>通常前端应用也需要使用类似k</w:t>
+      </w:r>
+      <w:r>
+        <w:t>eepalive</w:t>
+      </w:r>
+      <w:r>
+        <w:rPr>
+          <w:rFonts w:hint="eastAsia"/>
+        </w:rPr>
+        <w:t>的东西做的前端应用高可用，本项目里也暂且不考虑</w:t>
       </w:r>
     </w:p>
     <w:p>
       <w:pPr>
         <w:pStyle w:val="2"/>
-        <w:rPr>
-          <w:b w:val="0"/>
-          <w:bCs w:val="0"/>
+      </w:pPr>
+      <w:r>
+        <w:rPr>
+          <w:rFonts w:hint="eastAsia"/>
+        </w:rPr>
+        <w:lastRenderedPageBreak/>
+        <w:t>后端微服务架构图</w:t>
+      </w:r>
+    </w:p>
+    <w:p>
+      <w:pPr>
+        <w:rPr>
+          <w:b/>
+          <w:bCs/>
           <w:sz w:val="30"/>
           <w:szCs w:val="30"/>
         </w:rPr>
       </w:pPr>
       <w:r>
         <w:rPr>
-          <w:rFonts w:hint="eastAsia"/>
-          <w:b w:val="0"/>
-          <w:bCs w:val="0"/>
-          <w:sz w:val="30"/>
-          <w:szCs w:val="30"/>
-        </w:rPr>
-        <w:lastRenderedPageBreak/>
-        <w:t>下单架构</w:t>
-      </w:r>
-      <w:r>
-        <w:rPr>
-          <w:rFonts w:hint="eastAsia"/>
-          <w:b w:val="0"/>
-          <w:bCs w:val="0"/>
-          <w:sz w:val="30"/>
-          <w:szCs w:val="30"/>
-        </w:rPr>
-        <w:t>设计图</w:t>
-      </w:r>
-    </w:p>
-    <w:p>
-      <w:pPr>
-        <w:rPr>
-          <w:rFonts w:hint="eastAsia"/>
-          <w:b/>
-          <w:bCs/>
-          <w:sz w:val="30"/>
-          <w:szCs w:val="30"/>
-        </w:rPr>
-      </w:pPr>
-      <w:r>
-        <w:rPr>
           <w:noProof/>
         </w:rPr>
         <w:drawing>
-          <wp:inline distT="0" distB="0" distL="0" distR="0" wp14:anchorId="57E67DCC" wp14:editId="06E95F45">
-            <wp:extent cx="5274310" cy="2837815"/>
-            <wp:effectExtent l="0" t="0" r="2540" b="635"/>
-            <wp:docPr id="17" name="图片 17"/>
+          <wp:inline distT="0" distB="0" distL="0" distR="0" wp14:anchorId="16AAAF82" wp14:editId="207C2F1D">
+            <wp:extent cx="5274310" cy="3718560"/>
+            <wp:effectExtent l="0" t="0" r="2540" b="0"/>
+            <wp:docPr id="13" name="图片 13"/>
             <wp:cNvGraphicFramePr>
               <a:graphicFrameLocks xmlns:a="http://schemas.openxmlformats.org/drawingml/2006/main" noChangeAspect="1"/>
             </wp:cNvGraphicFramePr>
@@ -1224,7 +1121,7 @@
                   <pic:spPr>
                     <a:xfrm>
                       <a:off x="0" y="0"/>
-                      <a:ext cx="5274310" cy="2837815"/>
+                      <a:ext cx="5274310" cy="3718560"/>
                     </a:xfrm>
                     <a:prstGeom prst="rect">
                       <a:avLst/>
@@ -1236,255 +1133,759 @@
           </wp:inline>
         </w:drawing>
       </w:r>
+    </w:p>
+    <w:p>
+      <w:pPr>
+        <w:rPr>
+          <w:szCs w:val="21"/>
+        </w:rPr>
+      </w:pPr>
+      <w:r>
+        <w:rPr>
+          <w:rFonts w:hint="eastAsia"/>
+          <w:b/>
+          <w:bCs/>
+          <w:szCs w:val="21"/>
+        </w:rPr>
+        <w:t>Z</w:t>
+      </w:r>
+      <w:r>
+        <w:rPr>
+          <w:b/>
+          <w:bCs/>
+          <w:szCs w:val="21"/>
+        </w:rPr>
+        <w:t>UUL</w:t>
+      </w:r>
+      <w:r>
+        <w:rPr>
+          <w:rFonts w:hint="eastAsia"/>
+          <w:b/>
+          <w:bCs/>
+          <w:szCs w:val="21"/>
+        </w:rPr>
+        <w:t>网关</w:t>
+      </w:r>
+      <w:r>
+        <w:rPr>
+          <w:rFonts w:hint="eastAsia"/>
+          <w:szCs w:val="21"/>
+        </w:rPr>
+        <w:t>：提供统一访问入口控制、使用限流算法对访问浏览进行控制、跨域设置、访问权限控制</w:t>
+      </w:r>
+      <w:r>
+        <w:rPr>
+          <w:rFonts w:hint="eastAsia"/>
+          <w:szCs w:val="21"/>
+        </w:rPr>
+        <w:t>（也可集成z</w:t>
+      </w:r>
+      <w:r>
+        <w:rPr>
+          <w:szCs w:val="21"/>
+        </w:rPr>
+        <w:t>ipkin</w:t>
+      </w:r>
+      <w:r>
+        <w:rPr>
+          <w:rFonts w:hint="eastAsia"/>
+          <w:szCs w:val="21"/>
+        </w:rPr>
+        <w:t>进行链路追踪，本项目暂且不集成）</w:t>
+      </w:r>
+    </w:p>
+    <w:p>
+      <w:pPr>
+        <w:rPr>
+          <w:szCs w:val="21"/>
+        </w:rPr>
+      </w:pPr>
+      <w:r>
+        <w:rPr>
+          <w:rFonts w:hint="eastAsia"/>
+          <w:b/>
+          <w:bCs/>
+          <w:szCs w:val="21"/>
+        </w:rPr>
+        <w:t>E</w:t>
+      </w:r>
+      <w:r>
+        <w:rPr>
+          <w:b/>
+          <w:bCs/>
+          <w:szCs w:val="21"/>
+        </w:rPr>
+        <w:t>ureka</w:t>
+      </w:r>
+      <w:r>
+        <w:rPr>
+          <w:rFonts w:hint="eastAsia"/>
+          <w:szCs w:val="21"/>
+        </w:rPr>
+        <w:t>：服务注册与发现，是的业务服务只需关心业务本身逻辑，无需关心目标服务的获取，使得每个服务都可多示例部署</w:t>
+      </w:r>
+    </w:p>
+    <w:p>
+      <w:pPr>
+        <w:rPr>
+          <w:szCs w:val="21"/>
+        </w:rPr>
+      </w:pPr>
+      <w:r>
+        <w:rPr>
+          <w:rFonts w:hint="eastAsia"/>
+          <w:b/>
+          <w:bCs/>
+          <w:szCs w:val="21"/>
+        </w:rPr>
+        <w:t>C</w:t>
+      </w:r>
+      <w:r>
+        <w:rPr>
+          <w:b/>
+          <w:bCs/>
+          <w:szCs w:val="21"/>
+        </w:rPr>
+        <w:t>onfig Server</w:t>
+      </w:r>
+      <w:r>
+        <w:rPr>
+          <w:szCs w:val="21"/>
+        </w:rPr>
+        <w:t xml:space="preserve">: </w:t>
+      </w:r>
+      <w:r>
+        <w:rPr>
+          <w:rFonts w:hint="eastAsia"/>
+          <w:szCs w:val="21"/>
+        </w:rPr>
+        <w:t>统一配置中心，使得修改配置文件无需重启实例，无缝修改</w:t>
+      </w:r>
+    </w:p>
+    <w:p>
+      <w:pPr>
+        <w:rPr>
+          <w:szCs w:val="21"/>
+        </w:rPr>
+      </w:pPr>
+      <w:r>
+        <w:rPr>
+          <w:rFonts w:hint="eastAsia"/>
+          <w:b/>
+          <w:bCs/>
+          <w:szCs w:val="21"/>
+        </w:rPr>
+        <w:t>F</w:t>
+      </w:r>
+      <w:r>
+        <w:rPr>
+          <w:b/>
+          <w:bCs/>
+          <w:szCs w:val="21"/>
+        </w:rPr>
+        <w:t>eign Client</w:t>
+      </w:r>
+      <w:r>
+        <w:rPr>
+          <w:rFonts w:hint="eastAsia"/>
+          <w:szCs w:val="21"/>
+        </w:rPr>
+        <w:t>：自动集成负载均衡策略，改变传统的http请求方式，其中再集成降级与熔断机制，给与用户友好提示</w:t>
+      </w:r>
+    </w:p>
+    <w:p>
+      <w:pPr>
+        <w:rPr>
+          <w:szCs w:val="21"/>
+        </w:rPr>
+      </w:pPr>
+      <w:r>
+        <w:rPr>
+          <w:rFonts w:hint="eastAsia"/>
+          <w:szCs w:val="21"/>
+        </w:rPr>
+        <w:t>其余各服务都根据业务独立划分成单独的服务，为的就是当业务量扩大时，方便横向扩展和独立维护</w:t>
+      </w:r>
+    </w:p>
+    <w:p>
+      <w:pPr>
+        <w:rPr>
+          <w:szCs w:val="21"/>
+        </w:rPr>
+      </w:pPr>
+      <w:r>
+        <w:rPr>
+          <w:rFonts w:hint="eastAsia"/>
+          <w:b/>
+          <w:bCs/>
+          <w:szCs w:val="21"/>
+        </w:rPr>
+        <w:t>P</w:t>
+      </w:r>
+      <w:r>
+        <w:rPr>
+          <w:b/>
+          <w:bCs/>
+          <w:szCs w:val="21"/>
+        </w:rPr>
+        <w:t>ayService</w:t>
+      </w:r>
+      <w:r>
+        <w:rPr>
+          <w:rFonts w:hint="eastAsia"/>
+          <w:szCs w:val="21"/>
+        </w:rPr>
+        <w:t>：正常来说支付服务应该如上图架构所示单独拆分出来，因为这个体系可以做到很大，比如里面又分微信支付，支付宝支付，银联支付等，而且还应该有支付日志，支付记录等，</w:t>
+      </w:r>
+      <w:r>
+        <w:rPr>
+          <w:rFonts w:hint="eastAsia"/>
+          <w:color w:val="FF0000"/>
+          <w:szCs w:val="21"/>
+        </w:rPr>
+        <w:t>这些在本项目中</w:t>
+      </w:r>
+      <w:r>
+        <w:rPr>
+          <w:rFonts w:hint="eastAsia"/>
+          <w:color w:val="FF0000"/>
+          <w:szCs w:val="21"/>
+        </w:rPr>
+        <w:t>将</w:t>
+      </w:r>
+      <w:r>
+        <w:rPr>
+          <w:rFonts w:hint="eastAsia"/>
+          <w:color w:val="FF0000"/>
+          <w:szCs w:val="21"/>
+        </w:rPr>
+        <w:t>不做考虑，本项目的支付是直接在用户表里扣除余额</w:t>
+      </w:r>
+      <w:r>
+        <w:rPr>
+          <w:rFonts w:hint="eastAsia"/>
+          <w:color w:val="FF0000"/>
+          <w:szCs w:val="21"/>
+        </w:rPr>
+        <w:t>，所以直接放在U</w:t>
+      </w:r>
+      <w:r>
+        <w:rPr>
+          <w:color w:val="FF0000"/>
+          <w:szCs w:val="21"/>
+        </w:rPr>
+        <w:t>serService</w:t>
+      </w:r>
+      <w:r>
+        <w:rPr>
+          <w:rFonts w:hint="eastAsia"/>
+          <w:color w:val="FF0000"/>
+          <w:szCs w:val="21"/>
+        </w:rPr>
+        <w:t>服务里</w:t>
+      </w:r>
+    </w:p>
+    <w:p>
+      <w:pPr>
+        <w:pStyle w:val="2"/>
+        <w:rPr>
+          <w:b w:val="0"/>
+          <w:bCs w:val="0"/>
+          <w:sz w:val="30"/>
+          <w:szCs w:val="30"/>
+        </w:rPr>
+      </w:pPr>
+      <w:r>
+        <w:rPr>
+          <w:rFonts w:hint="eastAsia"/>
+          <w:b w:val="0"/>
+          <w:bCs w:val="0"/>
+          <w:sz w:val="30"/>
+          <w:szCs w:val="30"/>
+        </w:rPr>
+        <w:lastRenderedPageBreak/>
+        <w:t>下单架构</w:t>
+      </w:r>
+      <w:r>
+        <w:rPr>
+          <w:rFonts w:hint="eastAsia"/>
+          <w:b w:val="0"/>
+          <w:bCs w:val="0"/>
+          <w:sz w:val="30"/>
+          <w:szCs w:val="30"/>
+        </w:rPr>
+        <w:t>设计图</w:t>
+      </w:r>
+    </w:p>
+    <w:p>
+      <w:pPr>
+        <w:rPr>
+          <w:rFonts w:hint="eastAsia"/>
+        </w:rPr>
+      </w:pPr>
+      <w:r>
+        <w:rPr>
+          <w:noProof/>
+        </w:rPr>
+        <w:drawing>
+          <wp:inline distT="0" distB="0" distL="0" distR="0" wp14:anchorId="7895A14E" wp14:editId="55E3353B">
+            <wp:extent cx="5274310" cy="2807970"/>
+            <wp:effectExtent l="0" t="0" r="2540" b="0"/>
+            <wp:docPr id="18" name="图片 18"/>
+            <wp:cNvGraphicFramePr>
+              <a:graphicFrameLocks xmlns:a="http://schemas.openxmlformats.org/drawingml/2006/main" noChangeAspect="1"/>
+            </wp:cNvGraphicFramePr>
+            <a:graphic xmlns:a="http://schemas.openxmlformats.org/drawingml/2006/main">
+              <a:graphicData uri="http://schemas.openxmlformats.org/drawingml/2006/picture">
+                <pic:pic xmlns:pic="http://schemas.openxmlformats.org/drawingml/2006/picture">
+                  <pic:nvPicPr>
+                    <pic:cNvPr id="1" name=""/>
+                    <pic:cNvPicPr/>
+                  </pic:nvPicPr>
+                  <pic:blipFill>
+                    <a:blip r:embed="rId17"/>
+                    <a:stretch>
+                      <a:fillRect/>
+                    </a:stretch>
+                  </pic:blipFill>
+                  <pic:spPr>
+                    <a:xfrm>
+                      <a:off x="0" y="0"/>
+                      <a:ext cx="5274310" cy="2807970"/>
+                    </a:xfrm>
+                    <a:prstGeom prst="rect">
+                      <a:avLst/>
+                    </a:prstGeom>
+                  </pic:spPr>
+                </pic:pic>
+              </a:graphicData>
+            </a:graphic>
+          </wp:inline>
+        </w:drawing>
+      </w:r>
+    </w:p>
+    <w:p>
+      <w:pPr>
+        <w:rPr>
+          <w:szCs w:val="21"/>
+        </w:rPr>
+      </w:pPr>
+      <w:r>
+        <w:rPr>
+          <w:rFonts w:hint="eastAsia"/>
+          <w:szCs w:val="21"/>
+        </w:rPr>
+        <w:t>因为下单的这个链路可能会涉及到很多服务的调用，比如商品服务、订单服务、支付服务、短信服务（本项目暂且不考虑），如果使用传统的同步调用方式可能会出现以下几个问题：</w:t>
+      </w:r>
+    </w:p>
+    <w:p>
+      <w:pPr>
+        <w:rPr>
+          <w:b/>
+          <w:bCs/>
+          <w:szCs w:val="21"/>
+        </w:rPr>
+      </w:pPr>
+      <w:r>
+        <w:rPr>
+          <w:rFonts w:hint="eastAsia"/>
+          <w:b/>
+          <w:bCs/>
+          <w:szCs w:val="21"/>
+        </w:rPr>
+        <w:t>1、用户等待时间长，体验度极差</w:t>
+      </w:r>
+    </w:p>
+    <w:p>
+      <w:pPr>
+        <w:rPr>
+          <w:b/>
+          <w:bCs/>
+          <w:szCs w:val="21"/>
+        </w:rPr>
+      </w:pPr>
+      <w:r>
+        <w:rPr>
+          <w:b/>
+          <w:bCs/>
+          <w:szCs w:val="21"/>
+        </w:rPr>
+        <w:t>2</w:t>
+      </w:r>
+      <w:r>
+        <w:rPr>
+          <w:rFonts w:hint="eastAsia"/>
+          <w:b/>
+          <w:bCs/>
+          <w:szCs w:val="21"/>
+        </w:rPr>
+        <w:t>、如果某个服务不可用，就导致整个服务坍塌，出现雪崩</w:t>
+      </w:r>
+    </w:p>
+    <w:p>
+      <w:pPr>
+        <w:rPr>
+          <w:b/>
+          <w:bCs/>
+          <w:szCs w:val="21"/>
+        </w:rPr>
+      </w:pPr>
+      <w:r>
+        <w:rPr>
+          <w:rFonts w:hint="eastAsia"/>
+          <w:b/>
+          <w:bCs/>
+          <w:szCs w:val="21"/>
+        </w:rPr>
+        <w:t>3、服务与服务之间强耦合，牵一发则动全身</w:t>
+      </w:r>
+    </w:p>
+    <w:p>
+      <w:pPr>
+        <w:rPr>
+          <w:szCs w:val="21"/>
+        </w:rPr>
+      </w:pPr>
+      <w:r>
+        <w:rPr>
+          <w:rFonts w:hint="eastAsia"/>
+          <w:szCs w:val="21"/>
+        </w:rPr>
+        <w:t>考虑到以上几点问题，所以本项目采用消息驱动模式来实现下单流程，结合分布式的C</w:t>
+      </w:r>
+      <w:r>
+        <w:rPr>
+          <w:szCs w:val="21"/>
+        </w:rPr>
+        <w:t>AP</w:t>
+      </w:r>
+      <w:r>
+        <w:rPr>
+          <w:rFonts w:hint="eastAsia"/>
+          <w:szCs w:val="21"/>
+        </w:rPr>
+        <w:t>定论，需要注意以下几点</w:t>
+      </w:r>
+    </w:p>
+    <w:p>
+      <w:pPr>
+        <w:rPr>
+          <w:b/>
+          <w:bCs/>
+          <w:szCs w:val="21"/>
+        </w:rPr>
+      </w:pPr>
+      <w:r>
+        <w:rPr>
+          <w:rFonts w:hint="eastAsia"/>
+          <w:b/>
+          <w:bCs/>
+          <w:szCs w:val="21"/>
+        </w:rPr>
+        <w:t>1、各服务监听自己的消息实现业务解耦</w:t>
+      </w:r>
+    </w:p>
+    <w:p>
+      <w:pPr>
+        <w:rPr>
+          <w:b/>
+          <w:bCs/>
+          <w:szCs w:val="21"/>
+        </w:rPr>
+      </w:pPr>
+      <w:r>
+        <w:rPr>
+          <w:b/>
+          <w:bCs/>
+          <w:szCs w:val="21"/>
+        </w:rPr>
+        <w:t>2</w:t>
+      </w:r>
+      <w:r>
+        <w:rPr>
+          <w:rFonts w:hint="eastAsia"/>
+          <w:b/>
+          <w:bCs/>
+          <w:szCs w:val="21"/>
+        </w:rPr>
+        <w:t>、如果同一服务里存在多个</w:t>
+      </w:r>
+      <w:r>
+        <w:rPr>
+          <w:rFonts w:hint="eastAsia"/>
+          <w:b/>
+          <w:bCs/>
+          <w:szCs w:val="21"/>
+        </w:rPr>
+        <w:t>数据源，为了保证事务的一致性，应根据实际情况进行分析，</w:t>
+      </w:r>
+      <w:r>
+        <w:rPr>
+          <w:rFonts w:hint="eastAsia"/>
+          <w:b/>
+          <w:bCs/>
+          <w:szCs w:val="21"/>
+        </w:rPr>
+        <w:t>在J</w:t>
+      </w:r>
+      <w:r>
+        <w:rPr>
+          <w:b/>
+          <w:bCs/>
+          <w:szCs w:val="21"/>
+        </w:rPr>
+        <w:t>TA</w:t>
+      </w:r>
+      <w:r>
+        <w:rPr>
+          <w:rFonts w:hint="eastAsia"/>
+          <w:b/>
+          <w:bCs/>
+          <w:szCs w:val="21"/>
+        </w:rPr>
+        <w:t>、事务同步、链式事务里权衡考量</w:t>
+      </w:r>
+    </w:p>
+    <w:p>
+      <w:pPr>
+        <w:rPr>
+          <w:b/>
+          <w:bCs/>
+          <w:szCs w:val="21"/>
+        </w:rPr>
+      </w:pPr>
+      <w:r>
+        <w:rPr>
+          <w:rFonts w:hint="eastAsia"/>
+          <w:b/>
+          <w:bCs/>
+          <w:szCs w:val="21"/>
+        </w:rPr>
+        <w:t>3、为了保证不重复消费消息，所有服务在设计接口的时候应考虑幂等性（接口层、sql层）</w:t>
+      </w:r>
+    </w:p>
+    <w:p>
+      <w:pPr>
+        <w:rPr>
+          <w:b/>
+          <w:bCs/>
+          <w:szCs w:val="21"/>
+        </w:rPr>
+      </w:pPr>
+      <w:r>
+        <w:rPr>
+          <w:b/>
+          <w:bCs/>
+          <w:szCs w:val="21"/>
+        </w:rPr>
+        <w:t>4</w:t>
+      </w:r>
+      <w:r>
+        <w:rPr>
+          <w:rFonts w:hint="eastAsia"/>
+          <w:b/>
+          <w:bCs/>
+          <w:szCs w:val="21"/>
+        </w:rPr>
+        <w:t>、为了防止消息丢失或业务处理失败，应该使用定时任务去检测弥补（本项目中暂时不采用分布式任务调度）</w:t>
+      </w:r>
+    </w:p>
+    <w:p>
+      <w:pPr>
+        <w:rPr>
+          <w:rFonts w:hint="eastAsia"/>
+          <w:b/>
+          <w:bCs/>
+          <w:szCs w:val="21"/>
+        </w:rPr>
+      </w:pPr>
+    </w:p>
+    <w:p>
+      <w:pPr>
+        <w:pStyle w:val="2"/>
+        <w:rPr>
+          <w:b w:val="0"/>
+          <w:bCs w:val="0"/>
+          <w:sz w:val="30"/>
+          <w:szCs w:val="30"/>
+        </w:rPr>
+      </w:pPr>
+      <w:r>
+        <w:rPr>
+          <w:rFonts w:hint="eastAsia"/>
+          <w:b w:val="0"/>
+          <w:bCs w:val="0"/>
+          <w:sz w:val="30"/>
+          <w:szCs w:val="30"/>
+        </w:rPr>
+        <w:lastRenderedPageBreak/>
+        <w:t>下单</w:t>
+      </w:r>
+      <w:r>
+        <w:rPr>
+          <w:rFonts w:hint="eastAsia"/>
+          <w:b w:val="0"/>
+          <w:bCs w:val="0"/>
+          <w:sz w:val="30"/>
+          <w:szCs w:val="30"/>
+        </w:rPr>
+        <w:t>具体编码</w:t>
+      </w:r>
+      <w:r>
+        <w:rPr>
+          <w:rFonts w:hint="eastAsia"/>
+          <w:b w:val="0"/>
+          <w:bCs w:val="0"/>
+          <w:sz w:val="30"/>
+          <w:szCs w:val="30"/>
+        </w:rPr>
+        <w:t>设计图</w:t>
+      </w:r>
+      <w:r>
+        <w:rPr>
+          <w:rFonts w:hint="eastAsia"/>
+          <w:b w:val="0"/>
+          <w:bCs w:val="0"/>
+          <w:sz w:val="30"/>
+          <w:szCs w:val="30"/>
+        </w:rPr>
+        <w:t>-顺利下单</w:t>
+      </w:r>
+    </w:p>
+    <w:p>
+      <w:pPr>
+        <w:rPr>
+          <w:b/>
+          <w:bCs/>
+          <w:sz w:val="30"/>
+          <w:szCs w:val="30"/>
+        </w:rPr>
+      </w:pPr>
+      <w:r>
+        <w:rPr>
+          <w:noProof/>
+        </w:rPr>
+        <w:drawing>
+          <wp:inline distT="0" distB="0" distL="0" distR="0" wp14:anchorId="5E33EFFD" wp14:editId="14A9A7A3">
+            <wp:extent cx="5274310" cy="2453005"/>
+            <wp:effectExtent l="0" t="0" r="2540" b="4445"/>
+            <wp:docPr id="25" name="图片 25"/>
+            <wp:cNvGraphicFramePr>
+              <a:graphicFrameLocks xmlns:a="http://schemas.openxmlformats.org/drawingml/2006/main" noChangeAspect="1"/>
+            </wp:cNvGraphicFramePr>
+            <a:graphic xmlns:a="http://schemas.openxmlformats.org/drawingml/2006/main">
+              <a:graphicData uri="http://schemas.openxmlformats.org/drawingml/2006/picture">
+                <pic:pic xmlns:pic="http://schemas.openxmlformats.org/drawingml/2006/picture">
+                  <pic:nvPicPr>
+                    <pic:cNvPr id="1" name=""/>
+                    <pic:cNvPicPr/>
+                  </pic:nvPicPr>
+                  <pic:blipFill>
+                    <a:blip r:embed="rId18"/>
+                    <a:stretch>
+                      <a:fillRect/>
+                    </a:stretch>
+                  </pic:blipFill>
+                  <pic:spPr>
+                    <a:xfrm>
+                      <a:off x="0" y="0"/>
+                      <a:ext cx="5274310" cy="2453005"/>
+                    </a:xfrm>
+                    <a:prstGeom prst="rect">
+                      <a:avLst/>
+                    </a:prstGeom>
+                  </pic:spPr>
+                </pic:pic>
+              </a:graphicData>
+            </a:graphic>
+          </wp:inline>
+        </w:drawing>
+      </w:r>
+    </w:p>
+    <w:p>
+      <w:pPr>
+        <w:pStyle w:val="2"/>
+        <w:rPr>
+          <w:rFonts w:hint="eastAsia"/>
+          <w:b w:val="0"/>
+          <w:bCs w:val="0"/>
+          <w:sz w:val="30"/>
+          <w:szCs w:val="30"/>
+        </w:rPr>
+      </w:pPr>
+      <w:r>
+        <w:rPr>
+          <w:rFonts w:hint="eastAsia"/>
+          <w:b w:val="0"/>
+          <w:bCs w:val="0"/>
+          <w:sz w:val="30"/>
+          <w:szCs w:val="30"/>
+        </w:rPr>
+        <w:t>下单具体编码设计图-</w:t>
+      </w:r>
+      <w:r>
+        <w:rPr>
+          <w:rFonts w:hint="eastAsia"/>
+          <w:b w:val="0"/>
+          <w:bCs w:val="0"/>
+          <w:sz w:val="30"/>
+          <w:szCs w:val="30"/>
+        </w:rPr>
+        <w:t>锁商品失败</w:t>
+      </w:r>
+    </w:p>
+    <w:p>
+      <w:pPr>
+        <w:rPr>
+          <w:rFonts w:hint="eastAsia"/>
+          <w:b/>
+          <w:bCs/>
+          <w:sz w:val="30"/>
+          <w:szCs w:val="30"/>
+        </w:rPr>
+      </w:pPr>
+      <w:r>
+        <w:rPr>
+          <w:noProof/>
+        </w:rPr>
+        <w:drawing>
+          <wp:inline distT="0" distB="0" distL="0" distR="0" wp14:anchorId="70233E19" wp14:editId="05DE3006">
+            <wp:extent cx="5274310" cy="2049780"/>
+            <wp:effectExtent l="0" t="0" r="2540" b="7620"/>
+            <wp:docPr id="27" name="图片 27"/>
+            <wp:cNvGraphicFramePr>
+              <a:graphicFrameLocks xmlns:a="http://schemas.openxmlformats.org/drawingml/2006/main" noChangeAspect="1"/>
+            </wp:cNvGraphicFramePr>
+            <a:graphic xmlns:a="http://schemas.openxmlformats.org/drawingml/2006/main">
+              <a:graphicData uri="http://schemas.openxmlformats.org/drawingml/2006/picture">
+                <pic:pic xmlns:pic="http://schemas.openxmlformats.org/drawingml/2006/picture">
+                  <pic:nvPicPr>
+                    <pic:cNvPr id="1" name=""/>
+                    <pic:cNvPicPr/>
+                  </pic:nvPicPr>
+                  <pic:blipFill>
+                    <a:blip r:embed="rId19"/>
+                    <a:stretch>
+                      <a:fillRect/>
+                    </a:stretch>
+                  </pic:blipFill>
+                  <pic:spPr>
+                    <a:xfrm>
+                      <a:off x="0" y="0"/>
+                      <a:ext cx="5274310" cy="2049780"/>
+                    </a:xfrm>
+                    <a:prstGeom prst="rect">
+                      <a:avLst/>
+                    </a:prstGeom>
+                  </pic:spPr>
+                </pic:pic>
+              </a:graphicData>
+            </a:graphic>
+          </wp:inline>
+        </w:drawing>
+      </w:r>
       <w:bookmarkStart w:id="0" w:name="_GoBack"/>
       <w:bookmarkEnd w:id="0"/>
-    </w:p>
-    <w:p>
-      <w:pPr>
-        <w:rPr>
-          <w:szCs w:val="21"/>
-        </w:rPr>
-      </w:pPr>
-      <w:r>
-        <w:rPr>
-          <w:rFonts w:hint="eastAsia"/>
-          <w:szCs w:val="21"/>
-        </w:rPr>
-        <w:t>因为下单的这个链路可能会涉及到很多服务的调用，比如商品服务、订单服务、支付服务、短信服务（本项目暂且不考虑），如果使用传统的同步调用方式可能会出现以下几个问题：</w:t>
-      </w:r>
-    </w:p>
-    <w:p>
-      <w:pPr>
-        <w:rPr>
-          <w:b/>
-          <w:bCs/>
-          <w:szCs w:val="21"/>
-        </w:rPr>
-      </w:pPr>
-      <w:r>
-        <w:rPr>
-          <w:rFonts w:hint="eastAsia"/>
-          <w:b/>
-          <w:bCs/>
-          <w:szCs w:val="21"/>
-        </w:rPr>
-        <w:t>1、用户等待时间长，体验度极差</w:t>
-      </w:r>
-    </w:p>
-    <w:p>
-      <w:pPr>
-        <w:rPr>
-          <w:b/>
-          <w:bCs/>
-          <w:szCs w:val="21"/>
-        </w:rPr>
-      </w:pPr>
-      <w:r>
-        <w:rPr>
-          <w:b/>
-          <w:bCs/>
-          <w:szCs w:val="21"/>
-        </w:rPr>
-        <w:t>2</w:t>
-      </w:r>
-      <w:r>
-        <w:rPr>
-          <w:rFonts w:hint="eastAsia"/>
-          <w:b/>
-          <w:bCs/>
-          <w:szCs w:val="21"/>
-        </w:rPr>
-        <w:t>、如果某个服务不可用，就导致整个服务坍塌，出现雪崩</w:t>
-      </w:r>
-    </w:p>
-    <w:p>
-      <w:pPr>
-        <w:rPr>
-          <w:b/>
-          <w:bCs/>
-          <w:szCs w:val="21"/>
-        </w:rPr>
-      </w:pPr>
-      <w:r>
-        <w:rPr>
-          <w:rFonts w:hint="eastAsia"/>
-          <w:b/>
-          <w:bCs/>
-          <w:szCs w:val="21"/>
-        </w:rPr>
-        <w:t>3、服务与服务之间强耦合，牵一发则动全身</w:t>
-      </w:r>
-    </w:p>
-    <w:p>
-      <w:pPr>
-        <w:rPr>
-          <w:szCs w:val="21"/>
-        </w:rPr>
-      </w:pPr>
-      <w:r>
-        <w:rPr>
-          <w:rFonts w:hint="eastAsia"/>
-          <w:szCs w:val="21"/>
-        </w:rPr>
-        <w:t>考虑到以上几点问题，所以本项目采用消息驱动模式来实现下单流程，结合分布式的C</w:t>
-      </w:r>
-      <w:r>
-        <w:rPr>
-          <w:szCs w:val="21"/>
-        </w:rPr>
-        <w:t>AP</w:t>
-      </w:r>
-      <w:r>
-        <w:rPr>
-          <w:rFonts w:hint="eastAsia"/>
-          <w:szCs w:val="21"/>
-        </w:rPr>
-        <w:t>定论，需要注意以下几点</w:t>
-      </w:r>
-    </w:p>
-    <w:p>
-      <w:pPr>
-        <w:rPr>
-          <w:b/>
-          <w:bCs/>
-          <w:szCs w:val="21"/>
-        </w:rPr>
-      </w:pPr>
-      <w:r>
-        <w:rPr>
-          <w:rFonts w:hint="eastAsia"/>
-          <w:b/>
-          <w:bCs/>
-          <w:szCs w:val="21"/>
-        </w:rPr>
-        <w:t>1、各服务监听自己的消息实现业务解耦</w:t>
-      </w:r>
-    </w:p>
-    <w:p>
-      <w:pPr>
-        <w:rPr>
-          <w:b/>
-          <w:bCs/>
-          <w:szCs w:val="21"/>
-        </w:rPr>
-      </w:pPr>
-      <w:r>
-        <w:rPr>
-          <w:b/>
-          <w:bCs/>
-          <w:szCs w:val="21"/>
-        </w:rPr>
-        <w:t>2</w:t>
-      </w:r>
-      <w:r>
-        <w:rPr>
-          <w:rFonts w:hint="eastAsia"/>
-          <w:b/>
-          <w:bCs/>
-          <w:szCs w:val="21"/>
-        </w:rPr>
-        <w:t>、如果同一服务里存在多个</w:t>
-      </w:r>
-      <w:r>
-        <w:rPr>
-          <w:rFonts w:hint="eastAsia"/>
-          <w:b/>
-          <w:bCs/>
-          <w:szCs w:val="21"/>
-        </w:rPr>
-        <w:t>数据源，为了保证事务的一致性，</w:t>
-      </w:r>
-      <w:r>
-        <w:rPr>
-          <w:rFonts w:hint="eastAsia"/>
-          <w:b/>
-          <w:bCs/>
-          <w:szCs w:val="21"/>
-        </w:rPr>
-        <w:t>应根据实际情况进行分析，</w:t>
-      </w:r>
-      <w:r>
-        <w:rPr>
-          <w:rFonts w:hint="eastAsia"/>
-          <w:b/>
-          <w:bCs/>
-          <w:szCs w:val="21"/>
-        </w:rPr>
-        <w:t>在J</w:t>
-      </w:r>
-      <w:r>
-        <w:rPr>
-          <w:b/>
-          <w:bCs/>
-          <w:szCs w:val="21"/>
-        </w:rPr>
-        <w:t>TA</w:t>
-      </w:r>
-      <w:r>
-        <w:rPr>
-          <w:rFonts w:hint="eastAsia"/>
-          <w:b/>
-          <w:bCs/>
-          <w:szCs w:val="21"/>
-        </w:rPr>
-        <w:t>、事务同步、链式事务里权衡考量</w:t>
-      </w:r>
-    </w:p>
-    <w:p>
-      <w:pPr>
-        <w:rPr>
-          <w:b/>
-          <w:bCs/>
-          <w:szCs w:val="21"/>
-        </w:rPr>
-      </w:pPr>
-      <w:r>
-        <w:rPr>
-          <w:rFonts w:hint="eastAsia"/>
-          <w:b/>
-          <w:bCs/>
-          <w:szCs w:val="21"/>
-        </w:rPr>
-        <w:t>3、为了保证不重复消费消息，所有服务在设计接口的时候应考虑幂等性（接口层、sql层）</w:t>
-      </w:r>
-    </w:p>
-    <w:p>
-      <w:pPr>
-        <w:rPr>
-          <w:rFonts w:hint="eastAsia"/>
-          <w:b/>
-          <w:bCs/>
-          <w:szCs w:val="21"/>
-        </w:rPr>
-      </w:pPr>
-      <w:r>
-        <w:rPr>
-          <w:b/>
-          <w:bCs/>
-          <w:szCs w:val="21"/>
-        </w:rPr>
-        <w:t>4</w:t>
-      </w:r>
-      <w:r>
-        <w:rPr>
-          <w:rFonts w:hint="eastAsia"/>
-          <w:b/>
-          <w:bCs/>
-          <w:szCs w:val="21"/>
-        </w:rPr>
-        <w:t>、为了防止消息丢失或业务处理失败，应该使用定时任务去检测弥补（本项目中暂时不采用分布式任务调度）</w:t>
-      </w:r>
-    </w:p>
-    <w:p>
-      <w:pPr>
-        <w:rPr>
-          <w:rFonts w:hint="eastAsia"/>
-          <w:b/>
-          <w:bCs/>
-          <w:sz w:val="30"/>
-          <w:szCs w:val="30"/>
-        </w:rPr>
-      </w:pPr>
     </w:p>
     <w:sectPr>
       <w:pgSz w:w="11906" w:h="16838"/>
@@ -1654,6 +2055,7 @@
     <w:lsdException w:name="HTML Sample" w:semiHidden="1" w:unhideWhenUsed="1"/>
     <w:lsdException w:name="HTML Typewriter" w:semiHidden="1" w:unhideWhenUsed="1"/>
     <w:lsdException w:name="HTML Variable" w:semiHidden="1" w:unhideWhenUsed="1"/>
+    <w:lsdException w:name="Normal Table" w:semiHidden="1" w:unhideWhenUsed="1"/>
     <w:lsdException w:name="annotation subject" w:semiHidden="1" w:unhideWhenUsed="1"/>
     <w:lsdException w:name="No List" w:semiHidden="1" w:unhideWhenUsed="1"/>
     <w:lsdException w:name="Outline List 1" w:semiHidden="1" w:unhideWhenUsed="1"/>
@@ -1700,8 +2102,10 @@
     <w:lsdException w:name="Table Subtle 2" w:semiHidden="1" w:unhideWhenUsed="1"/>
     <w:lsdException w:name="Table Web 1" w:semiHidden="1" w:unhideWhenUsed="1"/>
     <w:lsdException w:name="Table Web 2" w:semiHidden="1" w:unhideWhenUsed="1"/>
+    <w:lsdException w:name="Table Web 3" w:semiHidden="1" w:unhideWhenUsed="1"/>
     <w:lsdException w:name="Balloon Text" w:semiHidden="1" w:unhideWhenUsed="1"/>
     <w:lsdException w:name="Table Grid" w:uiPriority="39"/>
+    <w:lsdException w:name="Table Theme" w:semiHidden="1" w:unhideWhenUsed="1"/>
     <w:lsdException w:name="Placeholder Text" w:semiHidden="1"/>
     <w:lsdException w:name="No Spacing" w:uiPriority="1" w:qFormat="1"/>
     <w:lsdException w:name="Light Shading" w:uiPriority="60"/>
@@ -1959,7 +2363,6 @@
     <w:next w:val="a"/>
     <w:link w:val="20"/>
     <w:uiPriority w:val="9"/>
-    <w:semiHidden/>
     <w:unhideWhenUsed/>
     <w:qFormat/>
     <w:rsid w:val="00CD211C"/>
@@ -2121,7 +2524,6 @@
     <w:basedOn w:val="a0"/>
     <w:link w:val="2"/>
     <w:uiPriority w:val="9"/>
-    <w:semiHidden/>
     <w:rsid w:val="00CD211C"/>
     <w:rPr>
       <w:rFonts w:asciiTheme="majorHAnsi" w:eastAsiaTheme="majorEastAsia" w:hAnsiTheme="majorHAnsi" w:cstheme="majorBidi"/>

</xml_diff>

<commit_message>
feat: order server base and product lock finished
</commit_message>
<xml_diff>
--- a/项目概述.docx
+++ b/项目概述.docx
@@ -302,6 +302,7 @@
     <w:p>
       <w:pPr>
         <w:rPr>
+          <w:rFonts w:hint="eastAsia"/>
           <w:noProof/>
         </w:rPr>
       </w:pPr>
@@ -310,10 +311,10 @@
           <w:noProof/>
         </w:rPr>
         <w:drawing>
-          <wp:inline distT="0" distB="0" distL="0" distR="0" wp14:anchorId="2A71BC3D" wp14:editId="12769AE5">
-            <wp:extent cx="5274310" cy="3582670"/>
-            <wp:effectExtent l="0" t="0" r="2540" b="0"/>
-            <wp:docPr id="22" name="图片 22"/>
+          <wp:inline distT="0" distB="0" distL="0" distR="0" wp14:anchorId="2CDE5AAE" wp14:editId="3CE37521">
+            <wp:extent cx="5274310" cy="3879215"/>
+            <wp:effectExtent l="0" t="0" r="2540" b="6985"/>
+            <wp:docPr id="28" name="图片 28"/>
             <wp:cNvGraphicFramePr>
               <a:graphicFrameLocks xmlns:a="http://schemas.openxmlformats.org/drawingml/2006/main" noChangeAspect="1"/>
             </wp:cNvGraphicFramePr>
@@ -333,7 +334,7 @@
                   <pic:spPr>
                     <a:xfrm>
                       <a:off x="0" y="0"/>
-                      <a:ext cx="5274310" cy="3582670"/>
+                      <a:ext cx="5274310" cy="3879215"/>
                     </a:xfrm>
                     <a:prstGeom prst="rect">
                       <a:avLst/>
@@ -345,6 +346,8 @@
           </wp:inline>
         </w:drawing>
       </w:r>
+      <w:bookmarkStart w:id="0" w:name="_GoBack"/>
+      <w:bookmarkEnd w:id="0"/>
     </w:p>
     <w:p>
       <w:pPr>
@@ -1884,8 +1887,6 @@
           </wp:inline>
         </w:drawing>
       </w:r>
-      <w:bookmarkStart w:id="0" w:name="_GoBack"/>
-      <w:bookmarkEnd w:id="0"/>
     </w:p>
     <w:sectPr>
       <w:pgSz w:w="11906" w:h="16838"/>

</xml_diff>

<commit_message>
feat: jms driven normal buy
</commit_message>
<xml_diff>
--- a/项目概述.docx
+++ b/项目概述.docx
@@ -237,6 +237,7 @@
     <w:p>
       <w:pPr>
         <w:rPr>
+          <w:rFonts w:hint="eastAsia"/>
           <w:b/>
           <w:bCs/>
         </w:rPr>
@@ -246,10 +247,10 @@
           <w:noProof/>
         </w:rPr>
         <w:drawing>
-          <wp:inline distT="0" distB="0" distL="0" distR="0" wp14:anchorId="5E1DF2F6" wp14:editId="64EDB568">
-            <wp:extent cx="4275714" cy="1990725"/>
+          <wp:inline distT="0" distB="0" distL="0" distR="0" wp14:anchorId="20851A30" wp14:editId="1EFADFE4">
+            <wp:extent cx="2389863" cy="2009775"/>
             <wp:effectExtent l="0" t="0" r="0" b="0"/>
-            <wp:docPr id="23" name="图片 23"/>
+            <wp:docPr id="33" name="图片 33"/>
             <wp:cNvGraphicFramePr>
               <a:graphicFrameLocks xmlns:a="http://schemas.openxmlformats.org/drawingml/2006/main" noChangeAspect="1"/>
             </wp:cNvGraphicFramePr>
@@ -269,7 +270,7 @@
                   <pic:spPr>
                     <a:xfrm>
                       <a:off x="0" y="0"/>
-                      <a:ext cx="4319503" cy="2011113"/>
+                      <a:ext cx="2395675" cy="2014663"/>
                     </a:xfrm>
                     <a:prstGeom prst="rect">
                       <a:avLst/>
@@ -311,10 +312,10 @@
           <w:noProof/>
         </w:rPr>
         <w:drawing>
-          <wp:inline distT="0" distB="0" distL="0" distR="0" wp14:anchorId="2CDE5AAE" wp14:editId="3CE37521">
-            <wp:extent cx="5274310" cy="3879215"/>
-            <wp:effectExtent l="0" t="0" r="2540" b="6985"/>
-            <wp:docPr id="28" name="图片 28"/>
+          <wp:inline distT="0" distB="0" distL="0" distR="0" wp14:anchorId="5302D169" wp14:editId="15200852">
+            <wp:extent cx="5274310" cy="3570605"/>
+            <wp:effectExtent l="0" t="0" r="2540" b="0"/>
+            <wp:docPr id="32" name="图片 32"/>
             <wp:cNvGraphicFramePr>
               <a:graphicFrameLocks xmlns:a="http://schemas.openxmlformats.org/drawingml/2006/main" noChangeAspect="1"/>
             </wp:cNvGraphicFramePr>
@@ -334,7 +335,7 @@
                   <pic:spPr>
                     <a:xfrm>
                       <a:off x="0" y="0"/>
-                      <a:ext cx="5274310" cy="3879215"/>
+                      <a:ext cx="5274310" cy="3570605"/>
                     </a:xfrm>
                     <a:prstGeom prst="rect">
                       <a:avLst/>
@@ -346,8 +347,6 @@
           </wp:inline>
         </w:drawing>
       </w:r>
-      <w:bookmarkStart w:id="0" w:name="_GoBack"/>
-      <w:bookmarkEnd w:id="0"/>
     </w:p>
     <w:p>
       <w:pPr>
@@ -588,7 +587,14 @@
     <w:p>
       <w:pPr>
         <w:rPr>
-          <w:rFonts w:hint="eastAsia"/>
+          <w:b/>
+          <w:bCs/>
+        </w:rPr>
+      </w:pPr>
+    </w:p>
+    <w:p>
+      <w:pPr>
+        <w:rPr>
           <w:b/>
           <w:bCs/>
         </w:rPr>
@@ -609,14 +615,21 @@
           <w:bCs w:val="0"/>
         </w:rPr>
         <w:lastRenderedPageBreak/>
-        <w:t>类目表</w:t>
-      </w:r>
-    </w:p>
-    <w:p>
-      <w:pPr>
-        <w:rPr>
-          <w:b/>
-          <w:bCs/>
+        <w:t>支付信息</w:t>
+      </w:r>
+      <w:r>
+        <w:rPr>
+          <w:rFonts w:hint="eastAsia"/>
+          <w:b w:val="0"/>
+          <w:bCs w:val="0"/>
+        </w:rPr>
+        <w:t>表</w:t>
+      </w:r>
+    </w:p>
+    <w:p>
+      <w:pPr>
+        <w:rPr>
+          <w:rFonts w:hint="eastAsia"/>
         </w:rPr>
       </w:pPr>
       <w:r>
@@ -624,10 +637,10 @@
           <w:noProof/>
         </w:rPr>
         <w:drawing>
-          <wp:inline distT="0" distB="0" distL="0" distR="0" wp14:anchorId="181C2614" wp14:editId="0AED8637">
-            <wp:extent cx="4438095" cy="2447619"/>
-            <wp:effectExtent l="0" t="0" r="635" b="0"/>
-            <wp:docPr id="8" name="图片 8"/>
+          <wp:inline distT="0" distB="0" distL="0" distR="0" wp14:anchorId="7B793EE5" wp14:editId="756ECD6D">
+            <wp:extent cx="5066667" cy="1866667"/>
+            <wp:effectExtent l="0" t="0" r="635" b="635"/>
+            <wp:docPr id="34" name="图片 34"/>
             <wp:cNvGraphicFramePr>
               <a:graphicFrameLocks xmlns:a="http://schemas.openxmlformats.org/drawingml/2006/main" noChangeAspect="1"/>
             </wp:cNvGraphicFramePr>
@@ -647,7 +660,7 @@
                   <pic:spPr>
                     <a:xfrm>
                       <a:off x="0" y="0"/>
-                      <a:ext cx="4438095" cy="2447619"/>
+                      <a:ext cx="5066667" cy="1866667"/>
                     </a:xfrm>
                     <a:prstGeom prst="rect">
                       <a:avLst/>
@@ -659,10 +672,13 @@
           </wp:inline>
         </w:drawing>
       </w:r>
-    </w:p>
-    <w:p>
-      <w:pPr>
-        <w:rPr>
+      <w:bookmarkStart w:id="0" w:name="_GoBack"/>
+      <w:bookmarkEnd w:id="0"/>
+    </w:p>
+    <w:p>
+      <w:pPr>
+        <w:rPr>
+          <w:rFonts w:hint="eastAsia"/>
           <w:b/>
           <w:bCs/>
         </w:rPr>
@@ -682,13 +698,14 @@
           <w:b w:val="0"/>
           <w:bCs w:val="0"/>
         </w:rPr>
-        <w:t>订单主表</w:t>
-      </w:r>
-    </w:p>
-    <w:p>
-      <w:pPr>
-        <w:rPr>
-          <w:rFonts w:hint="eastAsia"/>
+        <w:t>类目表</w:t>
+      </w:r>
+    </w:p>
+    <w:p>
+      <w:pPr>
+        <w:rPr>
+          <w:b/>
+          <w:bCs/>
         </w:rPr>
       </w:pPr>
       <w:r>
@@ -696,10 +713,10 @@
           <w:noProof/>
         </w:rPr>
         <w:drawing>
-          <wp:inline distT="0" distB="0" distL="0" distR="0" wp14:anchorId="70D0BFA8" wp14:editId="2E031389">
-            <wp:extent cx="5274310" cy="1710690"/>
-            <wp:effectExtent l="0" t="0" r="2540" b="3810"/>
-            <wp:docPr id="14" name="图片 14"/>
+          <wp:inline distT="0" distB="0" distL="0" distR="0" wp14:anchorId="181C2614" wp14:editId="0AED8637">
+            <wp:extent cx="4438095" cy="2447619"/>
+            <wp:effectExtent l="0" t="0" r="635" b="0"/>
+            <wp:docPr id="8" name="图片 8"/>
             <wp:cNvGraphicFramePr>
               <a:graphicFrameLocks xmlns:a="http://schemas.openxmlformats.org/drawingml/2006/main" noChangeAspect="1"/>
             </wp:cNvGraphicFramePr>
@@ -719,7 +736,7 @@
                   <pic:spPr>
                     <a:xfrm>
                       <a:off x="0" y="0"/>
-                      <a:ext cx="5274310" cy="1710690"/>
+                      <a:ext cx="4438095" cy="2447619"/>
                     </a:xfrm>
                     <a:prstGeom prst="rect">
                       <a:avLst/>
@@ -733,36 +750,6 @@
       </w:r>
     </w:p>
     <w:p>
-      <w:r>
-        <w:rPr>
-          <w:rFonts w:hint="eastAsia"/>
-        </w:rPr>
-        <w:t>此表没有按照第三范式严格设计，买家相关的应该只需要存储买家id就可以，</w:t>
-      </w:r>
-      <w:r>
-        <w:rPr>
-          <w:rFonts w:hint="eastAsia"/>
-        </w:rPr>
-        <w:t>但是出于在时间和空间上的考量，空间换时间，所以选择这样设计</w:t>
-      </w:r>
-    </w:p>
-    <w:p>
-      <w:pPr>
-        <w:rPr>
-          <w:rFonts w:hint="eastAsia"/>
-        </w:rPr>
-      </w:pPr>
-    </w:p>
-    <w:p>
-      <w:pPr>
-        <w:rPr>
-          <w:rFonts w:hint="eastAsia"/>
-          <w:b/>
-          <w:bCs/>
-        </w:rPr>
-      </w:pPr>
-    </w:p>
-    <w:p>
       <w:pPr>
         <w:rPr>
           <w:b/>
@@ -784,8 +771,7 @@
           <w:b w:val="0"/>
           <w:bCs w:val="0"/>
         </w:rPr>
-        <w:lastRenderedPageBreak/>
-        <w:t>订单详情表</w:t>
+        <w:t>订单主表</w:t>
       </w:r>
     </w:p>
     <w:p>
@@ -799,10 +785,10 @@
           <w:noProof/>
         </w:rPr>
         <w:drawing>
-          <wp:inline distT="0" distB="0" distL="0" distR="0" wp14:anchorId="2D3A6AEF" wp14:editId="1AB8E37C">
-            <wp:extent cx="5274310" cy="1840230"/>
-            <wp:effectExtent l="0" t="0" r="2540" b="7620"/>
-            <wp:docPr id="19" name="图片 19"/>
+          <wp:inline distT="0" distB="0" distL="0" distR="0" wp14:anchorId="04BF894C" wp14:editId="52EB4F7B">
+            <wp:extent cx="5274310" cy="1517650"/>
+            <wp:effectExtent l="0" t="0" r="2540" b="6350"/>
+            <wp:docPr id="31" name="图片 31"/>
             <wp:cNvGraphicFramePr>
               <a:graphicFrameLocks xmlns:a="http://schemas.openxmlformats.org/drawingml/2006/main" noChangeAspect="1"/>
             </wp:cNvGraphicFramePr>
@@ -822,7 +808,7 @@
                   <pic:spPr>
                     <a:xfrm>
                       <a:off x="0" y="0"/>
-                      <a:ext cx="5274310" cy="1840230"/>
+                      <a:ext cx="5274310" cy="1517650"/>
                     </a:xfrm>
                     <a:prstGeom prst="rect">
                       <a:avLst/>
@@ -836,51 +822,30 @@
       </w:r>
     </w:p>
     <w:p>
-      <w:r>
-        <w:rPr>
-          <w:rFonts w:hint="eastAsia"/>
-        </w:rPr>
-        <w:t>此表没有按照第三范式设计，商品相关的应该只需要存储商品id，但是出于在时间和空间上的考量，空间换时间，所以选择这样设计</w:t>
-      </w:r>
-    </w:p>
-    <w:p>
-      <w:r>
-        <w:rPr>
-          <w:rFonts w:hint="eastAsia"/>
-        </w:rPr>
-        <w:t>在phone和商品id间建立唯一约束，主要用于防止同一个用户对同一个版权进行重复交易</w:t>
-      </w:r>
-    </w:p>
-    <w:p>
-      <w:pPr>
-        <w:rPr>
-          <w:rFonts w:hint="eastAsia"/>
-        </w:rPr>
-      </w:pPr>
-      <w:r>
-        <w:rPr>
-          <w:rFonts w:hint="eastAsia"/>
-        </w:rPr>
-        <w:t>此表中的商品数量针对版权交易中的场景均为1</w:t>
-      </w:r>
-    </w:p>
-    <w:p>
-      <w:pPr>
-        <w:rPr>
-          <w:rFonts w:hint="eastAsia"/>
-          <w:b/>
-          <w:bCs/>
-        </w:rPr>
-      </w:pPr>
-    </w:p>
-    <w:p>
-      <w:pPr>
-        <w:rPr>
-          <w:rFonts w:hint="eastAsia"/>
-          <w:b/>
-          <w:bCs/>
-        </w:rPr>
-      </w:pPr>
+      <w:pPr>
+        <w:rPr>
+          <w:rFonts w:hint="eastAsia"/>
+        </w:rPr>
+      </w:pPr>
+      <w:r>
+        <w:rPr>
+          <w:rFonts w:hint="eastAsia"/>
+        </w:rPr>
+        <w:t>此表没有按照第三范式严格设计，买家相关的应该只需要存储买家id就可以，</w:t>
+      </w:r>
+      <w:r>
+        <w:rPr>
+          <w:rFonts w:hint="eastAsia"/>
+        </w:rPr>
+        <w:t>但是出于在</w:t>
+      </w:r>
+      <w:r>
+        <w:rPr>
+          <w:rFonts w:hint="eastAsia"/>
+        </w:rPr>
+        <w:lastRenderedPageBreak/>
+        <w:t>时间和空间上的考量，空间换时间，所以选择这样设计</w:t>
+      </w:r>
     </w:p>
     <w:p>
       <w:pPr>
@@ -916,7 +881,6 @@
           <w:sz w:val="30"/>
           <w:szCs w:val="30"/>
         </w:rPr>
-        <w:lastRenderedPageBreak/>
         <w:t>架构设计</w:t>
       </w:r>
     </w:p>

</xml_diff>